<commit_message>
CIERRE 15 NOV 2021
</commit_message>
<xml_diff>
--- a/01 DOCUEMENTOS/M E M O R A N DU M 2021  COMEDOR.docx
+++ b/01 DOCUEMENTOS/M E M O R A N DU M 2021  COMEDOR.docx
@@ -54,6 +54,351 @@
           <w:b/>
           <w:sz w:val="48"/>
         </w:rPr>
+        <w:t>15 DE NOVIEMBRE</w:t>
+      </w:r>
+      <w:r>
+        <w:rPr>
+          <w:b/>
+          <w:sz w:val="48"/>
+        </w:rPr>
+        <w:t xml:space="preserve"> 2021</w:t>
+      </w:r>
+    </w:p>
+    <w:p>
+      <w:pPr>
+        <w:jc w:val="center"/>
+        <w:rPr>
+          <w:b/>
+          <w:sz w:val="48"/>
+        </w:rPr>
+      </w:pPr>
+    </w:p>
+    <w:p>
+      <w:pPr>
+        <w:rPr>
+          <w:b/>
+          <w:sz w:val="48"/>
+        </w:rPr>
+      </w:pPr>
+      <w:r>
+        <w:rPr>
+          <w:b/>
+          <w:sz w:val="48"/>
+        </w:rPr>
+        <w:t xml:space="preserve">PARA:   </w:t>
+      </w:r>
+      <w:r>
+        <w:rPr>
+          <w:b/>
+          <w:sz w:val="48"/>
+        </w:rPr>
+        <w:tab/>
+        <w:t xml:space="preserve">CENTRAL </w:t>
+      </w:r>
+    </w:p>
+    <w:p>
+      <w:pPr>
+        <w:rPr>
+          <w:b/>
+          <w:sz w:val="48"/>
+        </w:rPr>
+      </w:pPr>
+      <w:r>
+        <w:rPr>
+          <w:b/>
+          <w:sz w:val="48"/>
+        </w:rPr>
+        <w:t xml:space="preserve">      DE:</w:t>
+      </w:r>
+      <w:r>
+        <w:rPr>
+          <w:b/>
+          <w:sz w:val="48"/>
+        </w:rPr>
+        <w:tab/>
+        <w:t xml:space="preserve">   </w:t>
+      </w:r>
+      <w:r>
+        <w:rPr>
+          <w:b/>
+          <w:sz w:val="48"/>
+        </w:rPr>
+        <w:tab/>
+        <w:t xml:space="preserve">DIRECCION GENERAL </w:t>
+      </w:r>
+    </w:p>
+    <w:p>
+      <w:pPr>
+        <w:rPr>
+          <w:b/>
+          <w:sz w:val="48"/>
+        </w:rPr>
+      </w:pPr>
+      <w:r>
+        <w:rPr>
+          <w:b/>
+          <w:sz w:val="48"/>
+        </w:rPr>
+        <w:t>ASUNTO:</w:t>
+      </w:r>
+      <w:r>
+        <w:rPr>
+          <w:b/>
+          <w:sz w:val="48"/>
+        </w:rPr>
+        <w:tab/>
+        <w:t xml:space="preserve">BASCULAS </w:t>
+      </w:r>
+    </w:p>
+    <w:p>
+      <w:pPr>
+        <w:jc w:val="both"/>
+        <w:rPr>
+          <w:b/>
+          <w:sz w:val="48"/>
+        </w:rPr>
+      </w:pPr>
+    </w:p>
+    <w:p>
+      <w:pPr>
+        <w:jc w:val="both"/>
+        <w:rPr>
+          <w:b/>
+          <w:sz w:val="44"/>
+          <w:u w:val="single"/>
+        </w:rPr>
+      </w:pPr>
+      <w:r>
+        <w:rPr>
+          <w:b/>
+          <w:sz w:val="44"/>
+        </w:rPr>
+        <w:tab/>
+        <w:t>AVISO PARA TODO EL PERSONAL DEL AREA DE VENTAS, SINO</w:t>
+      </w:r>
+      <w:r>
+        <w:rPr>
+          <w:b/>
+          <w:sz w:val="44"/>
+        </w:rPr>
+        <w:t xml:space="preserve"> CUIDAN</w:t>
+      </w:r>
+      <w:r>
+        <w:rPr>
+          <w:b/>
+          <w:sz w:val="44"/>
+        </w:rPr>
+        <w:t xml:space="preserve"> LA</w:t>
+      </w:r>
+      <w:r>
+        <w:rPr>
+          <w:b/>
+          <w:sz w:val="44"/>
+        </w:rPr>
+        <w:t xml:space="preserve">S BASCULAS   </w:t>
+      </w:r>
+      <w:r>
+        <w:rPr>
+          <w:b/>
+          <w:sz w:val="44"/>
+        </w:rPr>
+        <w:t xml:space="preserve"> </w:t>
+      </w:r>
+      <w:r>
+        <w:rPr>
+          <w:b/>
+          <w:sz w:val="44"/>
+          <w:u w:val="single"/>
+        </w:rPr>
+        <w:t>SE LES QUITARA LOS TURNOS DEL MES</w:t>
+      </w:r>
+      <w:r>
+        <w:rPr>
+          <w:b/>
+          <w:sz w:val="44"/>
+          <w:u w:val="single"/>
+        </w:rPr>
+        <w:t xml:space="preserve">    </w:t>
+      </w:r>
+      <w:r>
+        <w:rPr>
+          <w:b/>
+          <w:sz w:val="44"/>
+          <w:u w:val="single"/>
+        </w:rPr>
+        <w:t xml:space="preserve"> A TODOS</w:t>
+      </w:r>
+      <w:r>
+        <w:rPr>
+          <w:b/>
+          <w:sz w:val="44"/>
+          <w:u w:val="single"/>
+        </w:rPr>
+        <w:t>.</w:t>
+      </w:r>
+      <w:r>
+        <w:rPr>
+          <w:b/>
+          <w:sz w:val="44"/>
+          <w:u w:val="single"/>
+        </w:rPr>
+        <w:t xml:space="preserve"> </w:t>
+      </w:r>
+    </w:p>
+    <w:p>
+      <w:pPr>
+        <w:jc w:val="both"/>
+        <w:rPr>
+          <w:b/>
+          <w:sz w:val="44"/>
+        </w:rPr>
+      </w:pPr>
+    </w:p>
+    <w:p>
+      <w:pPr>
+        <w:jc w:val="both"/>
+        <w:rPr>
+          <w:b/>
+          <w:sz w:val="44"/>
+        </w:rPr>
+      </w:pPr>
+      <w:r>
+        <w:rPr>
+          <w:b/>
+          <w:sz w:val="44"/>
+        </w:rPr>
+        <w:tab/>
+        <w:t xml:space="preserve">NOTA: </w:t>
+      </w:r>
+      <w:r>
+        <w:rPr>
+          <w:b/>
+          <w:sz w:val="44"/>
+        </w:rPr>
+        <w:t>RECUERDA MANTENER EN BUEN ESTADO LAS HERRAMIENTAS DE TRABAJO.</w:t>
+      </w:r>
+    </w:p>
+    <w:p>
+      <w:pPr>
+        <w:jc w:val="both"/>
+        <w:rPr>
+          <w:b/>
+          <w:sz w:val="44"/>
+        </w:rPr>
+      </w:pPr>
+    </w:p>
+    <w:p>
+      <w:pPr>
+        <w:jc w:val="both"/>
+        <w:rPr>
+          <w:b/>
+          <w:sz w:val="44"/>
+        </w:rPr>
+      </w:pPr>
+    </w:p>
+    <w:p>
+      <w:pPr>
+        <w:rPr>
+          <w:b/>
+          <w:sz w:val="44"/>
+        </w:rPr>
+      </w:pPr>
+    </w:p>
+    <w:p>
+      <w:pPr>
+        <w:rPr>
+          <w:b/>
+          <w:sz w:val="44"/>
+        </w:rPr>
+      </w:pPr>
+    </w:p>
+    <w:p>
+      <w:pPr>
+        <w:rPr>
+          <w:b/>
+          <w:sz w:val="44"/>
+        </w:rPr>
+      </w:pPr>
+    </w:p>
+    <w:p>
+      <w:pPr>
+        <w:rPr>
+          <w:b/>
+          <w:sz w:val="44"/>
+        </w:rPr>
+      </w:pPr>
+    </w:p>
+    <w:p>
+      <w:pPr>
+        <w:rPr>
+          <w:b/>
+          <w:sz w:val="44"/>
+        </w:rPr>
+      </w:pPr>
+      <w:bookmarkStart w:id="0" w:name="_GoBack"/>
+      <w:bookmarkEnd w:id="0"/>
+    </w:p>
+    <w:p>
+      <w:pPr>
+        <w:jc w:val="center"/>
+        <w:rPr>
+          <w:b/>
+          <w:sz w:val="48"/>
+        </w:rPr>
+      </w:pPr>
+    </w:p>
+    <w:p>
+      <w:pPr>
+        <w:jc w:val="center"/>
+        <w:rPr>
+          <w:b/>
+          <w:sz w:val="48"/>
+        </w:rPr>
+      </w:pPr>
+      <w:r>
+        <w:rPr>
+          <w:b/>
+          <w:sz w:val="48"/>
+        </w:rPr>
+        <w:t>M</w:t>
+      </w:r>
+      <w:r>
+        <w:rPr>
+          <w:b/>
+          <w:sz w:val="48"/>
+        </w:rPr>
+        <w:t xml:space="preserve"> E M O R </w:t>
+      </w:r>
+      <w:r>
+        <w:rPr>
+          <w:b/>
+          <w:sz w:val="48"/>
+        </w:rPr>
+        <w:t>A N DU M</w:t>
+      </w:r>
+    </w:p>
+    <w:p>
+      <w:pPr>
+        <w:jc w:val="center"/>
+        <w:rPr>
+          <w:b/>
+          <w:sz w:val="48"/>
+        </w:rPr>
+      </w:pPr>
+    </w:p>
+    <w:p>
+      <w:pPr>
+        <w:jc w:val="center"/>
+        <w:rPr>
+          <w:b/>
+          <w:sz w:val="48"/>
+        </w:rPr>
+      </w:pPr>
+      <w:r>
+        <w:rPr>
+          <w:b/>
+          <w:sz w:val="48"/>
+        </w:rPr>
         <w:t>29 DE OCTUBRE 2021</w:t>
       </w:r>
     </w:p>
@@ -272,8 +617,6 @@
           <w:sz w:val="44"/>
         </w:rPr>
       </w:pPr>
-      <w:bookmarkStart w:id="0" w:name="_GoBack"/>
-      <w:bookmarkEnd w:id="0"/>
     </w:p>
     <w:p>
       <w:pPr>
@@ -305,6 +648,7 @@
           <w:b/>
           <w:sz w:val="44"/>
         </w:rPr>
+        <w:lastRenderedPageBreak/>
         <w:t>NOTA:  la comida se prepara para todos por igual, no hay peticiones especiales.</w:t>
       </w:r>
     </w:p>
@@ -318,7 +662,7 @@
     </w:p>
     <w:sectPr>
       <w:pgSz w:w="12240" w:h="15840"/>
-      <w:pgMar w:top="737" w:right="907" w:bottom="567" w:left="851" w:header="709" w:footer="709" w:gutter="0"/>
+      <w:pgMar w:top="737" w:right="1134" w:bottom="567" w:left="1134" w:header="709" w:footer="709" w:gutter="0"/>
       <w:cols w:space="708"/>
       <w:docGrid w:linePitch="360"/>
     </w:sectPr>

</xml_diff>